<commit_message>
Terminando, solo queda SW
</commit_message>
<xml_diff>
--- a/Documentos/PORTADA_Trabajo_Fin_de_Master.docx
+++ b/Documentos/PORTADA_Trabajo_Fin_de_Master.docx
@@ -43,10 +43,10 @@
                         <a:effectLst/>
                         <a:extLst>
                           <a:ext uri="{FAA26D3D-D897-4be2-8F04-BA451C77F1D7}">
-                            <ma14:placeholderFlag xmlns:ma14="http://schemas.microsoft.com/office/mac/drawingml/2011/main" xmlns:w="http://schemas.openxmlformats.org/wordprocessingml/2006/main" xmlns:w10="urn:schemas-microsoft-com:office:word" xmlns:v="urn:schemas-microsoft-com:vml" xmlns:o="urn:schemas-microsoft-com:office:office" xmlns:mv="urn:schemas-microsoft-com:mac:vml" xmlns:mo="http://schemas.microsoft.com/office/mac/office/2008/main" xmlns=""/>
+                            <ma14:placeholderFlag xmlns="" xmlns:mo="http://schemas.microsoft.com/office/mac/office/2008/main" xmlns:mv="urn:schemas-microsoft-com:mac:vml" xmlns:o="urn:schemas-microsoft-com:office:office" xmlns:v="urn:schemas-microsoft-com:vml" xmlns:w10="urn:schemas-microsoft-com:office:word" xmlns:w="http://schemas.openxmlformats.org/wordprocessingml/2006/main" xmlns:ma14="http://schemas.microsoft.com/office/mac/drawingml/2011/main"/>
                           </a:ext>
                           <a:ext uri="{C572A759-6A51-4108-AA02-DFA0A04FC94B}">
-                            <ma14:wrappingTextBoxFlag xmlns:ma14="http://schemas.microsoft.com/office/mac/drawingml/2011/main" xmlns:w="http://schemas.openxmlformats.org/wordprocessingml/2006/main" xmlns:w10="urn:schemas-microsoft-com:office:word" xmlns:v="urn:schemas-microsoft-com:vml" xmlns:o="urn:schemas-microsoft-com:office:office" xmlns:mv="urn:schemas-microsoft-com:mac:vml" xmlns:mo="http://schemas.microsoft.com/office/mac/office/2008/main" xmlns=""/>
+                            <ma14:wrappingTextBoxFlag xmlns="" xmlns:mo="http://schemas.microsoft.com/office/mac/office/2008/main" xmlns:mv="urn:schemas-microsoft-com:mac:vml" xmlns:o="urn:schemas-microsoft-com:office:office" xmlns:v="urn:schemas-microsoft-com:vml" xmlns:w10="urn:schemas-microsoft-com:office:word" xmlns:w="http://schemas.openxmlformats.org/wordprocessingml/2006/main" xmlns:ma14="http://schemas.microsoft.com/office/mac/drawingml/2011/main"/>
                           </a:ext>
                         </a:extLst>
                       </wps:spPr>
@@ -336,10 +336,10 @@
                         <a:effectLst/>
                         <a:extLst>
                           <a:ext uri="{FAA26D3D-D897-4be2-8F04-BA451C77F1D7}">
-                            <ma14:placeholderFlag xmlns:ma14="http://schemas.microsoft.com/office/mac/drawingml/2011/main" xmlns:w="http://schemas.openxmlformats.org/wordprocessingml/2006/main" xmlns:w10="urn:schemas-microsoft-com:office:word" xmlns:v="urn:schemas-microsoft-com:vml" xmlns:o="urn:schemas-microsoft-com:office:office" xmlns:mv="urn:schemas-microsoft-com:mac:vml" xmlns:mo="http://schemas.microsoft.com/office/mac/office/2008/main" xmlns=""/>
+                            <ma14:placeholderFlag xmlns="" xmlns:mo="http://schemas.microsoft.com/office/mac/office/2008/main" xmlns:mv="urn:schemas-microsoft-com:mac:vml" xmlns:o="urn:schemas-microsoft-com:office:office" xmlns:v="urn:schemas-microsoft-com:vml" xmlns:w10="urn:schemas-microsoft-com:office:word" xmlns:w="http://schemas.openxmlformats.org/wordprocessingml/2006/main" xmlns:ma14="http://schemas.microsoft.com/office/mac/drawingml/2011/main"/>
                           </a:ext>
                           <a:ext uri="{C572A759-6A51-4108-AA02-DFA0A04FC94B}">
-                            <ma14:wrappingTextBoxFlag xmlns:ma14="http://schemas.microsoft.com/office/mac/drawingml/2011/main" xmlns:w="http://schemas.openxmlformats.org/wordprocessingml/2006/main" xmlns:w10="urn:schemas-microsoft-com:office:word" xmlns:v="urn:schemas-microsoft-com:vml" xmlns:o="urn:schemas-microsoft-com:office:office" xmlns:mv="urn:schemas-microsoft-com:mac:vml" xmlns:mo="http://schemas.microsoft.com/office/mac/office/2008/main" xmlns=""/>
+                            <ma14:wrappingTextBoxFlag xmlns="" xmlns:mo="http://schemas.microsoft.com/office/mac/office/2008/main" xmlns:mv="urn:schemas-microsoft-com:mac:vml" xmlns:o="urn:schemas-microsoft-com:office:office" xmlns:v="urn:schemas-microsoft-com:vml" xmlns:w10="urn:schemas-microsoft-com:office:word" xmlns:w="http://schemas.openxmlformats.org/wordprocessingml/2006/main" xmlns:ma14="http://schemas.microsoft.com/office/mac/drawingml/2011/main"/>
                           </a:ext>
                         </a:extLst>
                       </wps:spPr>
@@ -788,10 +788,10 @@
                         <a:effectLst/>
                         <a:extLst>
                           <a:ext uri="{FAA26D3D-D897-4be2-8F04-BA451C77F1D7}">
-                            <ma14:placeholderFlag xmlns:ma14="http://schemas.microsoft.com/office/mac/drawingml/2011/main" xmlns:w="http://schemas.openxmlformats.org/wordprocessingml/2006/main" xmlns:w10="urn:schemas-microsoft-com:office:word" xmlns:v="urn:schemas-microsoft-com:vml" xmlns:o="urn:schemas-microsoft-com:office:office" xmlns:mv="urn:schemas-microsoft-com:mac:vml" xmlns:mo="http://schemas.microsoft.com/office/mac/office/2008/main" xmlns=""/>
+                            <ma14:placeholderFlag xmlns="" xmlns:mo="http://schemas.microsoft.com/office/mac/office/2008/main" xmlns:mv="urn:schemas-microsoft-com:mac:vml" xmlns:o="urn:schemas-microsoft-com:office:office" xmlns:v="urn:schemas-microsoft-com:vml" xmlns:w10="urn:schemas-microsoft-com:office:word" xmlns:w="http://schemas.openxmlformats.org/wordprocessingml/2006/main" xmlns:ma14="http://schemas.microsoft.com/office/mac/drawingml/2011/main"/>
                           </a:ext>
                           <a:ext uri="{C572A759-6A51-4108-AA02-DFA0A04FC94B}">
-                            <ma14:wrappingTextBoxFlag xmlns:ma14="http://schemas.microsoft.com/office/mac/drawingml/2011/main" xmlns:w="http://schemas.openxmlformats.org/wordprocessingml/2006/main" xmlns:w10="urn:schemas-microsoft-com:office:word" xmlns:v="urn:schemas-microsoft-com:vml" xmlns:o="urn:schemas-microsoft-com:office:office" xmlns:mv="urn:schemas-microsoft-com:mac:vml" xmlns:mo="http://schemas.microsoft.com/office/mac/office/2008/main" xmlns=""/>
+                            <ma14:wrappingTextBoxFlag xmlns="" xmlns:mo="http://schemas.microsoft.com/office/mac/office/2008/main" xmlns:mv="urn:schemas-microsoft-com:mac:vml" xmlns:o="urn:schemas-microsoft-com:office:office" xmlns:v="urn:schemas-microsoft-com:vml" xmlns:w10="urn:schemas-microsoft-com:office:word" xmlns:w="http://schemas.openxmlformats.org/wordprocessingml/2006/main" xmlns:ma14="http://schemas.microsoft.com/office/mac/drawingml/2011/main"/>
                           </a:ext>
                         </a:extLst>
                       </wps:spPr>
@@ -933,10 +933,10 @@
                         <a:effectLst/>
                         <a:extLst>
                           <a:ext uri="{FAA26D3D-D897-4be2-8F04-BA451C77F1D7}">
-                            <ma14:placeholderFlag xmlns:ma14="http://schemas.microsoft.com/office/mac/drawingml/2011/main" xmlns:w="http://schemas.openxmlformats.org/wordprocessingml/2006/main" xmlns:w10="urn:schemas-microsoft-com:office:word" xmlns:v="urn:schemas-microsoft-com:vml" xmlns:o="urn:schemas-microsoft-com:office:office" xmlns:mv="urn:schemas-microsoft-com:mac:vml" xmlns:mo="http://schemas.microsoft.com/office/mac/office/2008/main" xmlns=""/>
+                            <ma14:placeholderFlag xmlns="" xmlns:mo="http://schemas.microsoft.com/office/mac/office/2008/main" xmlns:mv="urn:schemas-microsoft-com:mac:vml" xmlns:o="urn:schemas-microsoft-com:office:office" xmlns:v="urn:schemas-microsoft-com:vml" xmlns:w10="urn:schemas-microsoft-com:office:word" xmlns:w="http://schemas.openxmlformats.org/wordprocessingml/2006/main" xmlns:ma14="http://schemas.microsoft.com/office/mac/drawingml/2011/main"/>
                           </a:ext>
                           <a:ext uri="{C572A759-6A51-4108-AA02-DFA0A04FC94B}">
-                            <ma14:wrappingTextBoxFlag xmlns:ma14="http://schemas.microsoft.com/office/mac/drawingml/2011/main" xmlns:w="http://schemas.openxmlformats.org/wordprocessingml/2006/main" xmlns:w10="urn:schemas-microsoft-com:office:word" xmlns:v="urn:schemas-microsoft-com:vml" xmlns:o="urn:schemas-microsoft-com:office:office" xmlns:mv="urn:schemas-microsoft-com:mac:vml" xmlns:mo="http://schemas.microsoft.com/office/mac/office/2008/main" xmlns=""/>
+                            <ma14:wrappingTextBoxFlag xmlns="" xmlns:mo="http://schemas.microsoft.com/office/mac/office/2008/main" xmlns:mv="urn:schemas-microsoft-com:mac:vml" xmlns:o="urn:schemas-microsoft-com:office:office" xmlns:v="urn:schemas-microsoft-com:vml" xmlns:w10="urn:schemas-microsoft-com:office:word" xmlns:w="http://schemas.openxmlformats.org/wordprocessingml/2006/main" xmlns:ma14="http://schemas.microsoft.com/office/mac/drawingml/2011/main"/>
                           </a:ext>
                         </a:extLst>
                       </wps:spPr>
@@ -979,7 +979,7 @@
                                 <w:szCs w:val="58"/>
                                 <w:lang w:val="es-ES"/>
                               </w:rPr>
-                              <w:t>DISEÑO E IMPLEMENTACIÓN HARDWARE DE LA TECNOLOGÍA THREAD EN LA PLATAFORMA COOCKIE</w:t>
+                              <w:t>IMPLEMENTACIÓN HARDWARE DE LA TECNOLOGÍA THREAD EN LA PLATAFORMA COOCKIE</w:t>
                             </w:r>
                           </w:p>
                         </w:txbxContent>
@@ -1030,7 +1030,7 @@
                           <w:szCs w:val="58"/>
                           <w:lang w:val="es-ES"/>
                         </w:rPr>
-                        <w:t>DISEÑO E IMPLEMENTACIÓN HARDWARE DE LA TECNOLOGÍA THREAD EN LA PLATAFORMA COOCKIE</w:t>
+                        <w:t>IMPLEMENTACIÓN HARDWARE DE LA TECNOLOGÍA THREAD EN LA PLATAFORMA COOCKIE</w:t>
                       </w:r>
                     </w:p>
                   </w:txbxContent>
@@ -1370,11 +1370,6 @@
     <w:lsdException w:name="Book Title" w:uiPriority="33" w:qFormat="1"/>
     <w:lsdException w:name="Bibliography" w:semiHidden="1" w:uiPriority="37" w:unhideWhenUsed="1"/>
     <w:lsdException w:name="TOC Heading" w:semiHidden="1" w:uiPriority="39" w:unhideWhenUsed="1" w:qFormat="1"/>
-    <w:lsdException w:name="Plain Table 5" w:semiHidden="1" w:unhideWhenUsed="1"/>
-    <w:lsdException w:name="Grid Table Light" w:semiHidden="1" w:unhideWhenUsed="1"/>
-    <w:lsdException w:name="Grid Table 1 Light" w:semiHidden="1" w:unhideWhenUsed="1"/>
-    <w:lsdException w:name="Grid Table 2" w:semiHidden="1" w:unhideWhenUsed="1"/>
-    <w:lsdException w:name="Grid Table 3" w:semiHidden="1" w:unhideWhenUsed="1"/>
     <w:lsdException w:name="Grid Table 4" w:uiPriority="49"/>
     <w:lsdException w:name="Grid Table 5 Dark" w:uiPriority="50"/>
     <w:lsdException w:name="Grid Table 6 Colorful" w:uiPriority="51"/>

</xml_diff>